<commit_message>
Initial design for the scheduling system.
</commit_message>
<xml_diff>
--- a/design/specifications/Scheduling specification.docx
+++ b/design/specifications/Scheduling specification.docx
@@ -946,7 +946,21 @@
         </w:numPr>
       </w:pPr>
       <w:r>
-        <w:t>If the node splits of the calculation to another thread or another dataset then the executor will wait for that calculation to finish unless there is a matching synchronization node present.</w:t>
+        <w:t xml:space="preserve">If the node splits of the calculation to another thread or another dataset then the executor </w:t>
+      </w:r>
+      <w:commentRangeStart w:id="4"/>
+      <w:r>
+        <w:t xml:space="preserve">will wait for that calculation to finish </w:t>
+      </w:r>
+      <w:commentRangeEnd w:id="4"/>
+      <w:r>
+        <w:rPr>
+          <w:rStyle w:val="CommentReference"/>
+        </w:rPr>
+        <w:commentReference w:id="4"/>
+      </w:r>
+      <w:r>
+        <w:t>unless there is a matching synchronization node present.</w:t>
       </w:r>
     </w:p>
     <w:p>
@@ -993,16 +1007,16 @@
         <w:lastRenderedPageBreak/>
         <w:t xml:space="preserve">While an executor is running the </w:t>
       </w:r>
-      <w:commentRangeStart w:id="4"/>
+      <w:commentRangeStart w:id="5"/>
       <w:r>
         <w:t xml:space="preserve">entire dataset that contains the schedule is locked </w:t>
       </w:r>
-      <w:commentRangeEnd w:id="4"/>
+      <w:commentRangeEnd w:id="5"/>
       <w:r>
         <w:rPr>
           <w:rStyle w:val="CommentReference"/>
         </w:rPr>
-        <w:commentReference w:id="4"/>
+        <w:commentReference w:id="5"/>
       </w:r>
       <w:r>
         <w:t>against changes from the outside. The only external commands that are allowed are commands that just request data but have no side-effects.</w:t>
@@ -1164,16 +1178,16 @@
       <w:r>
         <w:t xml:space="preserve">From the users perspective </w:t>
       </w:r>
-      <w:commentRangeStart w:id="5"/>
+      <w:commentRangeStart w:id="6"/>
       <w:r>
         <w:t>the goal of executing a schedule is to determine the values of a set of variables</w:t>
       </w:r>
-      <w:commentRangeEnd w:id="5"/>
+      <w:commentRangeEnd w:id="6"/>
       <w:r>
         <w:rPr>
           <w:rStyle w:val="CommentReference"/>
         </w:rPr>
-        <w:commentReference w:id="5"/>
+        <w:commentReference w:id="6"/>
       </w:r>
       <w:r>
         <w:t xml:space="preserve">. Most likely the user doesn’t really care how these values are found as long as they are correct. </w:t>
@@ -1181,16 +1195,16 @@
       <w:r>
         <w:t xml:space="preserve">The Apollo user interface </w:t>
       </w:r>
-      <w:commentRangeStart w:id="6"/>
+      <w:commentRangeStart w:id="7"/>
       <w:r>
         <w:t xml:space="preserve">allows users to select a set of variables </w:t>
       </w:r>
-      <w:commentRangeEnd w:id="6"/>
+      <w:commentRangeEnd w:id="7"/>
       <w:r>
         <w:rPr>
           <w:rStyle w:val="CommentReference"/>
         </w:rPr>
-        <w:commentReference w:id="6"/>
+        <w:commentReference w:id="7"/>
       </w:r>
       <w:r>
         <w:t>for which the values need to be determined. The schedule creator will then create a schedule which is able to obtain the desired information.</w:t>
@@ -1229,7 +1243,18 @@
         <w:t xml:space="preserve">The schedule library contains all the different schedule actions that are known to the system. Only the actions in the library can be used for the creation of any kind of schedule. </w:t>
       </w:r>
       <w:r>
-        <w:t>The entries in the schedule library may be template i</w:t>
+        <w:t xml:space="preserve">The entries in the schedule library may be </w:t>
+      </w:r>
+      <w:proofErr w:type="spellStart"/>
+      <w:r>
+        <w:t>template</w:t>
+      </w:r>
+      <w:r>
+        <w:t>d</w:t>
+      </w:r>
+      <w:proofErr w:type="spellEnd"/>
+      <w:r>
+        <w:t xml:space="preserve"> i</w:t>
       </w:r>
       <w:r>
         <w:t xml:space="preserve">n order to allow adaption of the </w:t>
@@ -1363,16 +1388,16 @@
       <w:r>
         <w:t xml:space="preserve">In order to </w:t>
       </w:r>
-      <w:commentRangeStart w:id="7"/>
+      <w:commentRangeStart w:id="8"/>
       <w:r>
         <w:t xml:space="preserve">select and order the schedule actions </w:t>
       </w:r>
-      <w:commentRangeEnd w:id="7"/>
+      <w:commentRangeEnd w:id="8"/>
       <w:r>
         <w:rPr>
           <w:rStyle w:val="CommentReference"/>
         </w:rPr>
-        <w:commentReference w:id="7"/>
+        <w:commentReference w:id="8"/>
       </w:r>
       <w:r>
         <w:t>it is necessary to know what variables are resolved by a given schedule action and what dependencies are required for that specific schedule action. For this purpose every schedule action defines the following meta-data:</w:t>
@@ -1404,7 +1429,7 @@
           <w:numId w:val="1"/>
         </w:numPr>
       </w:pPr>
-      <w:commentRangeStart w:id="8"/>
+      <w:commentRangeStart w:id="9"/>
       <w:r>
         <w:rPr>
           <w:b/>
@@ -1417,12 +1442,12 @@
         </w:rPr>
         <w:t>ependencies</w:t>
       </w:r>
-      <w:commentRangeEnd w:id="8"/>
+      <w:commentRangeEnd w:id="9"/>
       <w:r>
         <w:rPr>
           <w:rStyle w:val="CommentReference"/>
         </w:rPr>
-        <w:commentReference w:id="8"/>
+        <w:commentReference w:id="9"/>
       </w:r>
       <w:r>
         <w:rPr>
@@ -1634,7 +1659,7 @@
           <w:numId w:val="1"/>
         </w:numPr>
       </w:pPr>
-      <w:commentRangeStart w:id="9"/>
+      <w:commentRangeStart w:id="10"/>
       <w:r>
         <w:rPr>
           <w:b/>
@@ -1665,7 +1690,7 @@
         <w:t>How do we order the variable schedules, especially around a cycle. Usually there is a mathematical preference?</w:t>
       </w:r>
     </w:p>
-    <w:commentRangeEnd w:id="9"/>
+    <w:commentRangeEnd w:id="10"/>
     <w:p>
       <w:pPr>
         <w:pStyle w:val="ListParagraph"/>
@@ -1678,21 +1703,21 @@
         <w:rPr>
           <w:rStyle w:val="CommentReference"/>
         </w:rPr>
-        <w:commentReference w:id="9"/>
-      </w:r>
-      <w:commentRangeStart w:id="10"/>
+        <w:commentReference w:id="10"/>
+      </w:r>
+      <w:commentRangeStart w:id="11"/>
       <w:r>
         <w:rPr>
           <w:b/>
         </w:rPr>
         <w:t>Initialization dependencies</w:t>
       </w:r>
-      <w:commentRangeEnd w:id="10"/>
+      <w:commentRangeEnd w:id="11"/>
       <w:r>
         <w:rPr>
           <w:rStyle w:val="CommentReference"/>
         </w:rPr>
-        <w:commentReference w:id="10"/>
+        <w:commentReference w:id="11"/>
       </w:r>
       <w:r>
         <w:rPr>
@@ -1850,16 +1875,16 @@
       <w:r>
         <w:t xml:space="preserve">In order to allow sub-components to insert their own actions in a fixed schedule the main component, which defines the schedule, can provide </w:t>
       </w:r>
-      <w:commentRangeStart w:id="11"/>
+      <w:commentRangeStart w:id="12"/>
       <w:r>
         <w:t>extension points or insert points</w:t>
       </w:r>
-      <w:commentRangeEnd w:id="11"/>
+      <w:commentRangeEnd w:id="12"/>
       <w:r>
         <w:rPr>
           <w:rStyle w:val="CommentReference"/>
         </w:rPr>
-        <w:commentReference w:id="11"/>
+        <w:commentReference w:id="12"/>
       </w:r>
       <w:r>
         <w:t>. At these points specific sub-components can insert their own schedule actions of any kind.</w:t>
@@ -1935,16 +1960,16 @@
       <w:r>
         <w:t xml:space="preserve"> node from all nodes. This means that each node, except for the end node must have at least one edge leading towards another node and that the entry condition for that edge </w:t>
       </w:r>
-      <w:commentRangeStart w:id="12"/>
+      <w:commentRangeStart w:id="13"/>
       <w:r>
         <w:t>must not permanently be blocking</w:t>
       </w:r>
-      <w:commentRangeEnd w:id="12"/>
+      <w:commentRangeEnd w:id="13"/>
       <w:r>
         <w:rPr>
           <w:rStyle w:val="CommentReference"/>
         </w:rPr>
-        <w:commentReference w:id="12"/>
+        <w:commentReference w:id="13"/>
       </w:r>
       <w:r>
         <w:t xml:space="preserve"> the entry to the edge.</w:t>
@@ -2007,17 +2032,17 @@
       <w:r>
         <w:t xml:space="preserve">occur </w:t>
       </w:r>
-      <w:commentRangeStart w:id="13"/>
+      <w:commentRangeStart w:id="14"/>
       <w:r>
         <w:t>????</w:t>
       </w:r>
-      <w:commentRangeEnd w:id="13"/>
+      <w:commentRangeEnd w:id="14"/>
       <w:proofErr w:type="gramEnd"/>
       <w:r>
         <w:rPr>
           <w:rStyle w:val="CommentReference"/>
         </w:rPr>
-        <w:commentReference w:id="13"/>
+        <w:commentReference w:id="14"/>
       </w:r>
     </w:p>
     <w:p>
@@ -2056,7 +2081,7 @@
 
 <file path=word/comments.xml><?xml version="1.0" encoding="utf-8"?>
 <w:comments xmlns:ve="http://schemas.openxmlformats.org/markup-compatibility/2006" xmlns:o="urn:schemas-microsoft-com:office:office" xmlns:r="http://schemas.openxmlformats.org/officeDocument/2006/relationships" xmlns:m="http://schemas.openxmlformats.org/officeDocument/2006/math" xmlns:v="urn:schemas-microsoft-com:vml" xmlns:wp="http://schemas.openxmlformats.org/drawingml/2006/wordprocessingDrawing" xmlns:w10="urn:schemas-microsoft-com:office:word" xmlns:w="http://schemas.openxmlformats.org/wordprocessingml/2006/main" xmlns:wne="http://schemas.microsoft.com/office/word/2006/wordml">
-  <w:comment w:id="4" w:author="Patrick van der Velde" w:date="2011-10-20T22:47:00Z" w:initials="P.J.M.C.">
+  <w:comment w:id="4" w:author="Patrick van der Velde" w:date="2011-10-30T15:42:00Z" w:initials="P.J.M.C.">
     <w:p>
       <w:pPr>
         <w:pStyle w:val="CommentText"/>
@@ -2068,11 +2093,27 @@
         <w:annotationRef/>
       </w:r>
       <w:r>
+        <w:t>That is if we know that the calc has been split out.</w:t>
+      </w:r>
+    </w:p>
+  </w:comment>
+  <w:comment w:id="5" w:author="Patrick van der Velde" w:date="2011-10-20T22:47:00Z" w:initials="P.J.M.C.">
+    <w:p>
+      <w:pPr>
+        <w:pStyle w:val="CommentText"/>
+      </w:pPr>
+      <w:r>
+        <w:rPr>
+          <w:rStyle w:val="CommentReference"/>
+        </w:rPr>
+        <w:annotationRef/>
+      </w:r>
+      <w:r>
         <w:t>Do we lock the parent dataset too? Or do we just postpone updates?</w:t>
       </w:r>
     </w:p>
   </w:comment>
-  <w:comment w:id="5" w:author="Patrick van der Velde" w:date="2011-10-26T19:26:00Z" w:initials="P.J.M.C.">
+  <w:comment w:id="6" w:author="Patrick van der Velde" w:date="2011-10-26T19:26:00Z" w:initials="P.J.M.C.">
     <w:p>
       <w:pPr>
         <w:pStyle w:val="CommentText"/>
@@ -2088,7 +2129,7 @@
       </w:r>
     </w:p>
   </w:comment>
-  <w:comment w:id="6" w:author="Patrick van der Velde" w:date="2011-10-24T10:37:00Z" w:initials="P.J.M.C.">
+  <w:comment w:id="7" w:author="Patrick van der Velde" w:date="2011-10-24T10:37:00Z" w:initials="P.J.M.C.">
     <w:p>
       <w:pPr>
         <w:pStyle w:val="ListParagraph"/>
@@ -2110,7 +2151,7 @@
       <w:proofErr w:type="gramEnd"/>
     </w:p>
   </w:comment>
-  <w:comment w:id="7" w:author="Patrick van der Velde" w:date="2011-10-26T18:57:00Z" w:initials="P.J.M.C.">
+  <w:comment w:id="8" w:author="Patrick van der Velde" w:date="2011-10-26T18:57:00Z" w:initials="P.J.M.C.">
     <w:p>
       <w:pPr>
         <w:pStyle w:val="CommentText"/>
@@ -2126,7 +2167,7 @@
       </w:r>
     </w:p>
   </w:comment>
-  <w:comment w:id="8" w:author="Patrick van der Velde" w:date="2011-10-26T19:01:00Z" w:initials="P.J.M.C.">
+  <w:comment w:id="9" w:author="Patrick van der Velde" w:date="2011-10-26T19:01:00Z" w:initials="P.J.M.C.">
     <w:p>
       <w:pPr>
         <w:pStyle w:val="CommentText"/>
@@ -2142,7 +2183,7 @@
       </w:r>
     </w:p>
   </w:comment>
-  <w:comment w:id="9" w:author="Patrick van der Velde" w:date="2011-10-24T17:59:00Z" w:initials="P.J.M.C.">
+  <w:comment w:id="10" w:author="Patrick van der Velde" w:date="2011-10-24T17:59:00Z" w:initials="P.J.M.C.">
     <w:p>
       <w:pPr>
         <w:pStyle w:val="CommentText"/>
@@ -2163,7 +2204,7 @@
       </w:r>
     </w:p>
   </w:comment>
-  <w:comment w:id="10" w:author="Patrick van der Velde" w:date="2011-10-24T16:27:00Z" w:initials="P.J.M.C.">
+  <w:comment w:id="11" w:author="Patrick van der Velde" w:date="2011-10-24T16:27:00Z" w:initials="P.J.M.C.">
     <w:p>
       <w:pPr>
         <w:pStyle w:val="CommentText"/>
@@ -2179,7 +2220,7 @@
       </w:r>
     </w:p>
   </w:comment>
-  <w:comment w:id="11" w:author="Patrick van der Velde" w:date="2011-10-26T19:25:00Z" w:initials="P.J.M.C.">
+  <w:comment w:id="12" w:author="Patrick van der Velde" w:date="2011-10-26T19:25:00Z" w:initials="P.J.M.C.">
     <w:p>
       <w:pPr>
         <w:pStyle w:val="CommentText"/>
@@ -2195,7 +2236,7 @@
       </w:r>
     </w:p>
   </w:comment>
-  <w:comment w:id="12" w:author="Patrick van der Velde" w:date="2011-10-26T19:31:00Z" w:initials="P.J.M.C.">
+  <w:comment w:id="13" w:author="Patrick van der Velde" w:date="2011-10-26T19:31:00Z" w:initials="P.J.M.C.">
     <w:p>
       <w:pPr>
         <w:pStyle w:val="CommentText"/>
@@ -2211,7 +2252,7 @@
       </w:r>
     </w:p>
   </w:comment>
-  <w:comment w:id="13" w:author="Patrick van der Velde" w:date="2011-10-26T19:30:00Z" w:initials="P.J.M.C.">
+  <w:comment w:id="14" w:author="Patrick van der Velde" w:date="2011-10-26T19:30:00Z" w:initials="P.J.M.C.">
     <w:p>
       <w:pPr>
         <w:pStyle w:val="CommentText"/>
@@ -3222,7 +3263,7 @@
 </file>
 
 <file path=customXml/itemProps1.xml><?xml version="1.0" encoding="utf-8"?>
-<ds:datastoreItem xmlns:ds="http://schemas.openxmlformats.org/officeDocument/2006/customXml" ds:itemID="{231C6C82-C7AF-404C-B91E-EA8CF949E895}">
+<ds:datastoreItem xmlns:ds="http://schemas.openxmlformats.org/officeDocument/2006/customXml" ds:itemID="{43086EA1-14FA-47C4-9A87-EC7FEFF8D418}">
   <ds:schemaRefs>
     <ds:schemaRef ds:uri="http://schemas.openxmlformats.org/officeDocument/2006/bibliography"/>
   </ds:schemaRefs>

</xml_diff>